<commit_message>
Historias de usuario: Javier
</commit_message>
<xml_diff>
--- a/Historias de Usuario.docx
+++ b/Historias de Usuario.docx
@@ -1,13 +1,21 @@
 
 <file path=word/document.xml><?xml version="1.0" encoding="utf-8"?>
-<w:document xmlns:wpc="http://schemas.microsoft.com/office/word/2010/wordprocessingCanvas" xmlns:cx="http://schemas.microsoft.com/office/drawing/2014/chartex" xmlns:cx1="http://schemas.microsoft.com/office/drawing/2015/9/8/chartex" xmlns:cx2="http://schemas.microsoft.com/office/drawing/2015/10/21/chartex" xmlns:cx3="http://schemas.microsoft.com/office/drawing/2016/5/9/chartex" xmlns:cx4="http://schemas.microsoft.com/office/drawing/2016/5/10/chartex" xmlns:cx5="http://schemas.microsoft.com/office/drawing/2016/5/11/chartex" xmlns:cx6="http://schemas.microsoft.com/office/drawing/2016/5/12/chartex" xmlns:cx7="http://schemas.microsoft.com/office/drawing/2016/5/13/chartex" xmlns:cx8="http://schemas.microsoft.com/office/drawing/2016/5/14/chartex" xmlns:mc="http://schemas.openxmlformats.org/markup-compatibility/2006" xmlns:aink="http://schemas.microsoft.com/office/drawing/2016/ink" xmlns:am3d="http://schemas.microsoft.com/office/drawing/2017/model3d" xmlns:o="urn:schemas-microsoft-com:office:office" xmlns:r="http://schemas.openxmlformats.org/officeDocument/2006/relationships" xmlns:m="http://schemas.openxmlformats.org/officeDocument/2006/math" xmlns:v="urn:schemas-microsoft-com:vml" xmlns:wp14="http://schemas.microsoft.com/office/word/2010/wordprocessingDrawing" xmlns:wp="http://schemas.openxmlformats.org/drawingml/2006/wordprocessingDrawing" xmlns:w10="urn:schemas-microsoft-com:office:word" xmlns:w="http://schemas.openxmlformats.org/wordprocessingml/2006/main" xmlns:w14="http://schemas.microsoft.com/office/word/2010/wordml" xmlns:w15="http://schemas.microsoft.com/office/word/2012/wordml" xmlns:w16cex="http://schemas.microsoft.com/office/word/2018/wordml/cex" xmlns:w16cid="http://schemas.microsoft.com/office/word/2016/wordml/cid" xmlns:w16="http://schemas.microsoft.com/office/word/2018/wordml" xmlns:w16sdtdh="http://schemas.microsoft.com/office/word/2020/wordml/sdtdatahash" xmlns:w16se="http://schemas.microsoft.com/office/word/2015/wordml/symex" xmlns:wpg="http://schemas.microsoft.com/office/word/2010/wordprocessingGroup" xmlns:wpi="http://schemas.microsoft.com/office/word/2010/wordprocessingInk" xmlns:wne="http://schemas.microsoft.com/office/word/2006/wordml" xmlns:wps="http://schemas.microsoft.com/office/word/2010/wordprocessingShape" mc:Ignorable="w14 w15 w16se w16cid w16 w16cex w16sdtdh wp14">
+<w:document xmlns:wpc="http://schemas.microsoft.com/office/word/2010/wordprocessingCanvas" xmlns:cx="http://schemas.microsoft.com/office/drawing/2014/chartex" xmlns:cx1="http://schemas.microsoft.com/office/drawing/2015/9/8/chartex" xmlns:cx2="http://schemas.microsoft.com/office/drawing/2015/10/21/chartex" xmlns:cx3="http://schemas.microsoft.com/office/drawing/2016/5/9/chartex" xmlns:cx4="http://schemas.microsoft.com/office/drawing/2016/5/10/chartex" xmlns:cx5="http://schemas.microsoft.com/office/drawing/2016/5/11/chartex" xmlns:cx6="http://schemas.microsoft.com/office/drawing/2016/5/12/chartex" xmlns:cx7="http://schemas.microsoft.com/office/drawing/2016/5/13/chartex" xmlns:cx8="http://schemas.microsoft.com/office/drawing/2016/5/14/chartex" xmlns:mc="http://schemas.openxmlformats.org/markup-compatibility/2006" xmlns:aink="http://schemas.microsoft.com/office/drawing/2016/ink" xmlns:am3d="http://schemas.microsoft.com/office/drawing/2017/model3d" xmlns:o="urn:schemas-microsoft-com:office:office" xmlns:r="http://schemas.openxmlformats.org/officeDocument/2006/relationships" xmlns:m="http://schemas.openxmlformats.org/officeDocument/2006/math" xmlns:v="urn:schemas-microsoft-com:vml" xmlns:wp14="http://schemas.microsoft.com/office/word/2010/wordprocessingDrawing" xmlns:wp="http://schemas.openxmlformats.org/drawingml/2006/wordprocessingDrawing" xmlns:w10="urn:schemas-microsoft-com:office:word" xmlns:w="http://schemas.openxmlformats.org/wordprocessingml/2006/main" xmlns:w14="http://schemas.microsoft.com/office/word/2010/wordml" xmlns:w15="http://schemas.microsoft.com/office/word/2012/wordml" xmlns:w16cex="http://schemas.microsoft.com/office/word/2018/wordml/cex" xmlns:w16cid="http://schemas.microsoft.com/office/word/2016/wordml/cid" xmlns:w16="http://schemas.microsoft.com/office/word/2018/wordml" xmlns:w16se="http://schemas.microsoft.com/office/word/2015/wordml/symex" xmlns:wpg="http://schemas.microsoft.com/office/word/2010/wordprocessingGroup" xmlns:wpi="http://schemas.microsoft.com/office/word/2010/wordprocessingInk" xmlns:wne="http://schemas.microsoft.com/office/word/2006/wordml" xmlns:wps="http://schemas.microsoft.com/office/word/2010/wordprocessingShape" mc:Ignorable="w14 w15 w16se w16cid w16 w16cex wp14">
   <w:body>
     <w:p>
       <w:pPr>
         <w:pStyle w:val="Ttulo"/>
       </w:pPr>
       <w:r>
-        <w:t xml:space="preserve">Full Stack Misiones – Proyecto PIL Money </w:t>
+        <w:t xml:space="preserve">Full </w:t>
+      </w:r>
+      <w:proofErr w:type="spellStart"/>
+      <w:r>
+        <w:t>Stack</w:t>
+      </w:r>
+      <w:proofErr w:type="spellEnd"/>
+      <w:r>
+        <w:t xml:space="preserve"> Misiones – Proyecto PIL Money </w:t>
       </w:r>
     </w:p>
     <w:p>
@@ -27,23 +35,30 @@
           <w:sz w:val="24"/>
           <w:szCs w:val="24"/>
         </w:rPr>
-        <w:t>Grupo 2</w:t>
-      </w:r>
-      <w:r>
-        <w:rPr>
-          <w:b/>
-          <w:bCs/>
-          <w:sz w:val="24"/>
-          <w:szCs w:val="24"/>
-        </w:rPr>
-        <w:t>:</w:t>
-      </w:r>
-      <w:r>
-        <w:rPr>
-          <w:sz w:val="24"/>
-          <w:szCs w:val="24"/>
-        </w:rPr>
-        <w:t xml:space="preserve">  Alejandro Javier Bernal – Matías Nicolás Gonzáles – Martín Narciso Santa Clara Alejandro Tamada </w:t>
+        <w:t>Grupo 2:</w:t>
+      </w:r>
+      <w:r>
+        <w:rPr>
+          <w:sz w:val="24"/>
+          <w:szCs w:val="24"/>
+        </w:rPr>
+        <w:t xml:space="preserve">  Alejandro Javier Bernal – Matías Nicolás Gonzáles – Martín Narciso Santa Clara Alejandro </w:t>
+      </w:r>
+      <w:proofErr w:type="spellStart"/>
+      <w:r>
+        <w:rPr>
+          <w:sz w:val="24"/>
+          <w:szCs w:val="24"/>
+        </w:rPr>
+        <w:t>Tamada</w:t>
+      </w:r>
+      <w:proofErr w:type="spellEnd"/>
+      <w:r>
+        <w:rPr>
+          <w:sz w:val="24"/>
+          <w:szCs w:val="24"/>
+        </w:rPr>
+        <w:t xml:space="preserve"> </w:t>
       </w:r>
       <w:r>
         <w:rPr>
@@ -157,7 +172,23 @@
         <w:jc w:val="both"/>
       </w:pPr>
       <w:r>
-        <w:t>Diseño responsive de la página, moderno, intuitivo, accesible también para personas con capacidades diferentes, siguiendo una filosofía de diseño Mobile First (al menos el 80% del tráfico del sitio web va a provenir de teléfonos celulares), que provoque en el visitante una experiencia confortable que lo induzca a convertirse en un usuario de la aplicación con el objetivo final de conseguir una elevada proporción entre visitantes y usuarios efectivos.</w:t>
+        <w:t xml:space="preserve">Diseño </w:t>
+      </w:r>
+      <w:proofErr w:type="spellStart"/>
+      <w:r>
+        <w:t>responsive</w:t>
+      </w:r>
+      <w:proofErr w:type="spellEnd"/>
+      <w:r>
+        <w:t xml:space="preserve"> de la página, moderno, intuitivo, accesible también para personas con capacidades diferentes, siguiendo una filosofía de diseño Mobile </w:t>
+      </w:r>
+      <w:proofErr w:type="spellStart"/>
+      <w:r>
+        <w:t>First</w:t>
+      </w:r>
+      <w:proofErr w:type="spellEnd"/>
+      <w:r>
+        <w:t xml:space="preserve"> (al menos el 80% del tráfico del sitio web va a provenir de teléfonos celulares), que provoque en el visitante una experiencia confortable que lo induzca a convertirse en un usuario de la aplicación con el objetivo final de conseguir una elevada proporción entre visitantes y usuarios efectivos.</w:t>
       </w:r>
     </w:p>
     <w:p>
@@ -170,8 +201,37 @@
         <w:spacing w:after="120" w:line="240" w:lineRule="auto"/>
         <w:jc w:val="both"/>
       </w:pPr>
-      <w:r>
-        <w:t>Códificación de la página (código html, css, javascript, angular)</w:t>
+      <w:proofErr w:type="spellStart"/>
+      <w:r>
+        <w:t>Códificación</w:t>
+      </w:r>
+      <w:proofErr w:type="spellEnd"/>
+      <w:r>
+        <w:t xml:space="preserve"> de la página (código </w:t>
+      </w:r>
+      <w:proofErr w:type="spellStart"/>
+      <w:r>
+        <w:t>html</w:t>
+      </w:r>
+      <w:proofErr w:type="spellEnd"/>
+      <w:r>
+        <w:t xml:space="preserve">, </w:t>
+      </w:r>
+      <w:proofErr w:type="spellStart"/>
+      <w:r>
+        <w:t>css</w:t>
+      </w:r>
+      <w:proofErr w:type="spellEnd"/>
+      <w:r>
+        <w:t xml:space="preserve">, </w:t>
+      </w:r>
+      <w:proofErr w:type="spellStart"/>
+      <w:r>
+        <w:t>javascript</w:t>
+      </w:r>
+      <w:proofErr w:type="spellEnd"/>
+      <w:r>
+        <w:t>, angular)</w:t>
       </w:r>
     </w:p>
     <w:p>
@@ -185,16 +245,7 @@
         <w:pStyle w:val="Ttulo1"/>
       </w:pPr>
       <w:r>
-        <w:t>#</w:t>
-      </w:r>
-      <w:r>
-        <w:t>2</w:t>
-      </w:r>
-      <w:r>
-        <w:t xml:space="preserve"> – </w:t>
-      </w:r>
-      <w:r>
-        <w:t>Contenido de la Página</w:t>
+        <w:t>#2 – Contenido de la Página</w:t>
       </w:r>
     </w:p>
     <w:p>
@@ -293,7 +344,15 @@
         <w:t>Quiénes somos</w:t>
       </w:r>
       <w:r>
-        <w:t>, Qué es una Billetera Virtual?, Detalle operatoria en $, Detalle operatoria en criptomonedas, beneficios, preguntas frecuentes, contacto, registro, inicio de sesión, etc.</w:t>
+        <w:t xml:space="preserve">, </w:t>
+      </w:r>
+      <w:proofErr w:type="gramStart"/>
+      <w:r>
+        <w:t>Qué es una Billetera Virtual?</w:t>
+      </w:r>
+      <w:proofErr w:type="gramEnd"/>
+      <w:r>
+        <w:t>, Detalle operatoria en $, Detalle operatoria en criptomonedas, beneficios, preguntas frecuentes, contacto, registro, inicio de sesión, etc.</w:t>
       </w:r>
     </w:p>
     <w:p>
@@ -307,16 +366,7 @@
         <w:pStyle w:val="Ttulo1"/>
       </w:pPr>
       <w:r>
-        <w:t>#</w:t>
-      </w:r>
-      <w:r>
-        <w:t>3</w:t>
-      </w:r>
-      <w:r>
-        <w:t xml:space="preserve"> – </w:t>
-      </w:r>
-      <w:r>
-        <w:t>Registración del Usuario</w:t>
+        <w:t>#3 – Registración del Usuario</w:t>
       </w:r>
     </w:p>
     <w:p>
@@ -336,10 +386,7 @@
         <w:t>COMO</w:t>
       </w:r>
       <w:r>
-        <w:t xml:space="preserve"> visitante del sitio web </w:t>
-      </w:r>
-      <w:r>
-        <w:t>(todavía es un potencial usuario)</w:t>
+        <w:t xml:space="preserve"> visitante del sitio web (todavía es un potencial usuario)</w:t>
       </w:r>
     </w:p>
     <w:p>
@@ -398,10 +445,7 @@
         <w:jc w:val="both"/>
       </w:pPr>
       <w:r>
-        <w:t>Esta historia de usuario engloba las tareas de</w:t>
-      </w:r>
-      <w:r>
-        <w:t>:</w:t>
+        <w:t>Esta historia de usuario engloba las tareas de:</w:t>
       </w:r>
     </w:p>
     <w:p>
@@ -456,8 +500,13 @@
         <w:spacing w:after="120" w:line="240" w:lineRule="auto"/>
         <w:jc w:val="both"/>
       </w:pPr>
-      <w:r>
-        <w:t>Testing e integración al sistema</w:t>
+      <w:proofErr w:type="spellStart"/>
+      <w:r>
+        <w:t>Testing</w:t>
+      </w:r>
+      <w:proofErr w:type="spellEnd"/>
+      <w:r>
+        <w:t xml:space="preserve"> e integración al sistema</w:t>
       </w:r>
     </w:p>
     <w:p>
@@ -466,17 +515,13 @@
       </w:pPr>
       <w:r>
         <w:lastRenderedPageBreak/>
-        <w:t>#</w:t>
-      </w:r>
-      <w:r>
-        <w:t>4</w:t>
-      </w:r>
-      <w:r>
-        <w:t xml:space="preserve"> – </w:t>
-      </w:r>
+        <w:t xml:space="preserve">#4 – </w:t>
+      </w:r>
+      <w:proofErr w:type="spellStart"/>
       <w:r>
         <w:t>Login</w:t>
       </w:r>
+      <w:proofErr w:type="spellEnd"/>
       <w:r>
         <w:t xml:space="preserve"> del Usuario</w:t>
       </w:r>
@@ -530,8 +575,13 @@
         </w:rPr>
         <w:t xml:space="preserve"> </w:t>
       </w:r>
-      <w:r>
-        <w:t>loguearme con mis credenciales</w:t>
+      <w:proofErr w:type="spellStart"/>
+      <w:r>
+        <w:t>loguearme</w:t>
+      </w:r>
+      <w:proofErr w:type="spellEnd"/>
+      <w:r>
+        <w:t xml:space="preserve"> con mis credenciales</w:t>
       </w:r>
       <w:r>
         <w:t xml:space="preserve"> </w:t>
@@ -585,9 +635,11 @@
       <w:r>
         <w:t xml:space="preserve">Diseño del formulario de </w:t>
       </w:r>
+      <w:proofErr w:type="spellStart"/>
       <w:r>
         <w:t>login</w:t>
       </w:r>
+      <w:proofErr w:type="spellEnd"/>
     </w:p>
     <w:p>
       <w:pPr>
@@ -613,8 +665,13 @@
         <w:spacing w:after="120" w:line="240" w:lineRule="auto"/>
         <w:jc w:val="both"/>
       </w:pPr>
-      <w:r>
-        <w:t>Testing e integración al sistema</w:t>
+      <w:proofErr w:type="spellStart"/>
+      <w:r>
+        <w:t>Testing</w:t>
+      </w:r>
+      <w:proofErr w:type="spellEnd"/>
+      <w:r>
+        <w:t xml:space="preserve"> e integración al sistema</w:t>
       </w:r>
     </w:p>
     <w:p/>
@@ -623,10 +680,7 @@
         <w:pStyle w:val="Ttulo1"/>
       </w:pPr>
       <w:r>
-        <w:t xml:space="preserve">#4 – </w:t>
-      </w:r>
-      <w:r>
-        <w:t>Creación de entorno en GitHub</w:t>
+        <w:t>#4 – Creación de entorno en GitHub</w:t>
       </w:r>
     </w:p>
     <w:p>
@@ -648,15 +702,19 @@
       <w:r>
         <w:t xml:space="preserve"> </w:t>
       </w:r>
-      <w:r>
-        <w:t>product manager</w:t>
-      </w:r>
-      <w:r>
-        <w:t xml:space="preserve"> (</w:t>
-      </w:r>
+      <w:proofErr w:type="spellStart"/>
+      <w:r>
+        <w:t>product</w:t>
+      </w:r>
+      <w:proofErr w:type="spellEnd"/>
+      <w:r>
+        <w:t xml:space="preserve"> manager (</w:t>
+      </w:r>
+      <w:proofErr w:type="gramStart"/>
       <w:r>
         <w:t>o como qué???</w:t>
       </w:r>
+      <w:proofErr w:type="gramEnd"/>
       <w:r>
         <w:t>)</w:t>
       </w:r>
@@ -675,23 +733,10 @@
           <w:szCs w:val="24"/>
           <w:u w:val="single"/>
         </w:rPr>
-        <w:t>NECESITO</w:t>
-      </w:r>
-      <w:r>
-        <w:rPr>
-          <w:b/>
-          <w:bCs/>
-          <w:sz w:val="24"/>
-          <w:szCs w:val="24"/>
-          <w:u w:val="single"/>
-        </w:rPr>
-        <w:t xml:space="preserve"> </w:t>
-      </w:r>
-      <w:r>
-        <w:t>crear un entorno de trabajo en GitHub</w:t>
-      </w:r>
-      <w:r>
-        <w:t xml:space="preserve"> </w:t>
+        <w:t xml:space="preserve">NECESITO </w:t>
+      </w:r>
+      <w:r>
+        <w:t xml:space="preserve">crear un entorno de trabajo en GitHub </w:t>
       </w:r>
     </w:p>
     <w:p>
@@ -711,10 +756,7 @@
         <w:t xml:space="preserve">PARA </w:t>
       </w:r>
       <w:r>
-        <w:t>tener el proyecto almacenado en un repositorio en la nube, de esta manera, pueda ser accedido por todos los integrantes del equipo y tener, a su vez, un seguimiento del avance del proyecto</w:t>
-      </w:r>
-      <w:r>
-        <w:t xml:space="preserve">  </w:t>
+        <w:t xml:space="preserve">tener el proyecto almacenado en un repositorio en la nube, de esta manera, pueda ser accedido por todos los integrantes del equipo y tener, a su vez, un seguimiento del avance del proyecto  </w:t>
       </w:r>
     </w:p>
     <w:p>
@@ -754,7 +796,15 @@
         <w:jc w:val="both"/>
       </w:pPr>
       <w:r>
-        <w:t>Configuración del repositorio: proyecto – milestones – personalización de las etiquetas, etc.</w:t>
+        <w:t xml:space="preserve">Configuración del repositorio: proyecto – </w:t>
+      </w:r>
+      <w:proofErr w:type="spellStart"/>
+      <w:r>
+        <w:t>milestones</w:t>
+      </w:r>
+      <w:proofErr w:type="spellEnd"/>
+      <w:r>
+        <w:t xml:space="preserve"> – personalización de las etiquetas, etc.</w:t>
       </w:r>
     </w:p>
     <w:p>
@@ -781,16 +831,7 @@
         <w:pStyle w:val="Ttulo1"/>
       </w:pPr>
       <w:r>
-        <w:t>#</w:t>
-      </w:r>
-      <w:r>
-        <w:t>5</w:t>
-      </w:r>
-      <w:r>
-        <w:t xml:space="preserve"> – </w:t>
-      </w:r>
-      <w:r>
-        <w:t>Ingreso de Dinero</w:t>
+        <w:t>#5 – Ingreso de Dinero</w:t>
       </w:r>
     </w:p>
     <w:p>
@@ -810,43 +851,27 @@
         <w:t>COMO</w:t>
       </w:r>
       <w:r>
-        <w:t xml:space="preserve"> </w:t>
-      </w:r>
-      <w:r>
-        <w:t>usuario</w:t>
-      </w:r>
-    </w:p>
-    <w:p>
-      <w:pPr>
-        <w:spacing w:after="120" w:line="240" w:lineRule="auto"/>
-        <w:ind w:left="284"/>
-        <w:jc w:val="both"/>
-      </w:pPr>
-      <w:r>
-        <w:rPr>
-          <w:b/>
-          <w:bCs/>
-          <w:sz w:val="24"/>
-          <w:szCs w:val="24"/>
-          <w:u w:val="single"/>
-        </w:rPr>
-        <w:t>QUIERO</w:t>
-      </w:r>
-      <w:r>
-        <w:rPr>
-          <w:b/>
-          <w:bCs/>
-          <w:sz w:val="24"/>
-          <w:szCs w:val="24"/>
-          <w:u w:val="single"/>
-        </w:rPr>
-        <w:t xml:space="preserve"> </w:t>
-      </w:r>
-      <w:r>
-        <w:t>ingresar dinero utilizando diferentes medios (débito, efectivo, transferencia bancaria)</w:t>
-      </w:r>
-      <w:r>
-        <w:t xml:space="preserve"> </w:t>
+        <w:t xml:space="preserve"> usuario</w:t>
+      </w:r>
+    </w:p>
+    <w:p>
+      <w:pPr>
+        <w:spacing w:after="120" w:line="240" w:lineRule="auto"/>
+        <w:ind w:left="284"/>
+        <w:jc w:val="both"/>
+      </w:pPr>
+      <w:r>
+        <w:rPr>
+          <w:b/>
+          <w:bCs/>
+          <w:sz w:val="24"/>
+          <w:szCs w:val="24"/>
+          <w:u w:val="single"/>
+        </w:rPr>
+        <w:t xml:space="preserve">QUIERO </w:t>
+      </w:r>
+      <w:r>
+        <w:t xml:space="preserve">ingresar dinero utilizando diferentes medios (débito, efectivo, transferencia bancaria) </w:t>
       </w:r>
     </w:p>
     <w:p>
@@ -866,10 +891,7 @@
         <w:t xml:space="preserve">PARA </w:t>
       </w:r>
       <w:r>
-        <w:t>disponer de saldo en mi cuenta y así poder utilizarlo en futuras transacciones de pago</w:t>
-      </w:r>
-      <w:r>
-        <w:t xml:space="preserve">  </w:t>
+        <w:t xml:space="preserve">disponer de saldo en mi cuenta y así poder utilizarlo en futuras transacciones de pago  </w:t>
       </w:r>
     </w:p>
     <w:p>
@@ -919,8 +941,13 @@
         <w:spacing w:after="120" w:line="240" w:lineRule="auto"/>
         <w:jc w:val="both"/>
       </w:pPr>
-      <w:r>
-        <w:t>Testing e integración al sistema</w:t>
+      <w:proofErr w:type="spellStart"/>
+      <w:r>
+        <w:t>Testing</w:t>
+      </w:r>
+      <w:proofErr w:type="spellEnd"/>
+      <w:r>
+        <w:t xml:space="preserve"> e integración al sistema</w:t>
       </w:r>
     </w:p>
     <w:p/>
@@ -929,19 +956,7 @@
         <w:pStyle w:val="Ttulo1"/>
       </w:pPr>
       <w:r>
-        <w:t>#</w:t>
-      </w:r>
-      <w:r>
-        <w:t>6</w:t>
-      </w:r>
-      <w:r>
-        <w:t xml:space="preserve"> – </w:t>
-      </w:r>
-      <w:r>
-        <w:t>Transferencia</w:t>
-      </w:r>
-      <w:r>
-        <w:t xml:space="preserve"> de Dinero</w:t>
+        <w:t>#6 – Transferencia de Dinero</w:t>
       </w:r>
     </w:p>
     <w:p>
@@ -981,16 +996,7 @@
         <w:t xml:space="preserve">QUIERO </w:t>
       </w:r>
       <w:r>
-        <w:t xml:space="preserve">transferir </w:t>
-      </w:r>
-      <w:r>
-        <w:t xml:space="preserve">dinero </w:t>
-      </w:r>
-      <w:r>
-        <w:t>a una cuenta bancaria o cuenta digital</w:t>
-      </w:r>
-      <w:r>
-        <w:t xml:space="preserve"> </w:t>
+        <w:t xml:space="preserve">transferir dinero a una cuenta bancaria o cuenta digital </w:t>
       </w:r>
     </w:p>
     <w:p>
@@ -1010,10 +1016,7 @@
         <w:t xml:space="preserve">PARA </w:t>
       </w:r>
       <w:r>
-        <w:t>cancelar alguna obligación o acreditarla a mi cuenta bancaria</w:t>
-      </w:r>
-      <w:r>
-        <w:t xml:space="preserve">  </w:t>
+        <w:t xml:space="preserve">cancelar alguna obligación o acreditarla a mi cuenta bancaria  </w:t>
       </w:r>
     </w:p>
     <w:p>
@@ -1072,9 +1075,14 @@
         <w:spacing w:after="120" w:line="240" w:lineRule="auto"/>
         <w:jc w:val="both"/>
       </w:pPr>
+      <w:proofErr w:type="spellStart"/>
       <w:r>
         <w:lastRenderedPageBreak/>
-        <w:t>Testing e integración al sistema</w:t>
+        <w:t>Testing</w:t>
+      </w:r>
+      <w:proofErr w:type="spellEnd"/>
+      <w:r>
+        <w:t xml:space="preserve"> e integración al sistema</w:t>
       </w:r>
     </w:p>
     <w:p/>
@@ -1083,19 +1091,7 @@
         <w:pStyle w:val="Ttulo1"/>
       </w:pPr>
       <w:r>
-        <w:t>#</w:t>
-      </w:r>
-      <w:r>
-        <w:t>7</w:t>
-      </w:r>
-      <w:r>
-        <w:t xml:space="preserve"> – </w:t>
-      </w:r>
-      <w:r>
-        <w:t>Retirar</w:t>
-      </w:r>
-      <w:r>
-        <w:t xml:space="preserve"> Dinero</w:t>
+        <w:t>#7 – Retirar Dinero</w:t>
       </w:r>
     </w:p>
     <w:p>
@@ -1132,23 +1128,10 @@
           <w:szCs w:val="24"/>
           <w:u w:val="single"/>
         </w:rPr>
-        <w:t>DESEO</w:t>
-      </w:r>
-      <w:r>
-        <w:rPr>
-          <w:b/>
-          <w:bCs/>
-          <w:sz w:val="24"/>
-          <w:szCs w:val="24"/>
-          <w:u w:val="single"/>
-        </w:rPr>
-        <w:t xml:space="preserve"> </w:t>
-      </w:r>
-      <w:r>
-        <w:t xml:space="preserve">sacar </w:t>
-      </w:r>
-      <w:r>
-        <w:t>dinero</w:t>
+        <w:t xml:space="preserve">DESEO </w:t>
+      </w:r>
+      <w:r>
+        <w:t>sacar dinero</w:t>
       </w:r>
     </w:p>
     <w:p>
@@ -1168,16 +1151,15 @@
         <w:t xml:space="preserve">PARA </w:t>
       </w:r>
       <w:r>
-        <w:t xml:space="preserve">aumentar mi </w:t>
-      </w:r>
-      <w:r>
-        <w:t xml:space="preserve"> </w:t>
-      </w:r>
-      <w:r>
-        <w:t>disponibilidad de efectivo</w:t>
-      </w:r>
-      <w:r>
-        <w:t xml:space="preserve">  </w:t>
+        <w:t xml:space="preserve">aumentar </w:t>
+      </w:r>
+      <w:proofErr w:type="gramStart"/>
+      <w:r>
+        <w:t>mi  disponibilidad</w:t>
+      </w:r>
+      <w:proofErr w:type="gramEnd"/>
+      <w:r>
+        <w:t xml:space="preserve"> de efectivo  </w:t>
       </w:r>
     </w:p>
     <w:p>
@@ -1200,13 +1182,7 @@
         <w:jc w:val="both"/>
       </w:pPr>
       <w:r>
-        <w:t xml:space="preserve">Diseño módulo de </w:t>
-      </w:r>
-      <w:r>
-        <w:t>Retiro</w:t>
-      </w:r>
-      <w:r>
-        <w:t xml:space="preserve"> de Dinero</w:t>
+        <w:t>Diseño módulo de Retiro de Dinero</w:t>
       </w:r>
     </w:p>
     <w:p>
@@ -1233,8 +1209,13 @@
         <w:spacing w:after="120" w:line="240" w:lineRule="auto"/>
         <w:jc w:val="both"/>
       </w:pPr>
-      <w:r>
-        <w:t>Testing e integración al sistema</w:t>
+      <w:proofErr w:type="spellStart"/>
+      <w:r>
+        <w:t>Testing</w:t>
+      </w:r>
+      <w:proofErr w:type="spellEnd"/>
+      <w:r>
+        <w:t xml:space="preserve"> e integración al sistema</w:t>
       </w:r>
     </w:p>
     <w:p/>
@@ -1243,13 +1224,7 @@
         <w:pStyle w:val="Ttulo1"/>
       </w:pPr>
       <w:r>
-        <w:t>#</w:t>
-      </w:r>
-      <w:r>
-        <w:t>8</w:t>
-      </w:r>
-      <w:r>
-        <w:t xml:space="preserve"> – </w:t>
+        <w:t xml:space="preserve">#8 – </w:t>
       </w:r>
       <w:r>
         <w:t>Módulo de Cobros</w:t>
@@ -1384,8 +1359,13 @@
         <w:spacing w:after="120" w:line="240" w:lineRule="auto"/>
         <w:jc w:val="both"/>
       </w:pPr>
-      <w:r>
-        <w:t>Testing e integración al sistema</w:t>
+      <w:proofErr w:type="spellStart"/>
+      <w:r>
+        <w:t>Testing</w:t>
+      </w:r>
+      <w:proofErr w:type="spellEnd"/>
+      <w:r>
+        <w:t xml:space="preserve"> e integración al sistema</w:t>
       </w:r>
     </w:p>
     <w:p/>
@@ -1394,16 +1374,7 @@
         <w:pStyle w:val="Ttulo1"/>
       </w:pPr>
       <w:r>
-        <w:t>#</w:t>
-      </w:r>
-      <w:r>
-        <w:t>9</w:t>
-      </w:r>
-      <w:r>
-        <w:t xml:space="preserve"> – Módulo de </w:t>
-      </w:r>
-      <w:r>
-        <w:t>Pagos</w:t>
+        <w:t>#9 – Módulo de Pagos</w:t>
       </w:r>
     </w:p>
     <w:p>
@@ -1440,29 +1411,18 @@
           <w:szCs w:val="24"/>
           <w:u w:val="single"/>
         </w:rPr>
-        <w:t>DESEO</w:t>
-      </w:r>
-      <w:r>
-        <w:rPr>
-          <w:b/>
-          <w:bCs/>
-          <w:sz w:val="24"/>
-          <w:szCs w:val="24"/>
-          <w:u w:val="single"/>
-        </w:rPr>
-        <w:t xml:space="preserve"> </w:t>
+        <w:t xml:space="preserve">DESEO </w:t>
       </w:r>
       <w:r>
         <w:t xml:space="preserve">realizar </w:t>
       </w:r>
-      <w:r>
-        <w:t xml:space="preserve">pagos </w:t>
-      </w:r>
-      <w:r>
-        <w:t xml:space="preserve"> </w:t>
-      </w:r>
-      <w:r>
-        <w:t>de servicios, recarga de celulares, pago de compras en establecimientos físicos y online y pago de gastos varios</w:t>
+      <w:proofErr w:type="gramStart"/>
+      <w:r>
+        <w:t>pagos  de</w:t>
+      </w:r>
+      <w:proofErr w:type="gramEnd"/>
+      <w:r>
+        <w:t xml:space="preserve"> servicios, recarga de celulares, pago de compras en establecimientos físicos y online y pago de gastos varios</w:t>
       </w:r>
     </w:p>
     <w:p>
@@ -1505,10 +1465,7 @@
         <w:jc w:val="both"/>
       </w:pPr>
       <w:r>
-        <w:t xml:space="preserve">Diseño módulo de </w:t>
-      </w:r>
-      <w:r>
-        <w:t>pagos</w:t>
+        <w:t>Diseño módulo de pagos</w:t>
       </w:r>
     </w:p>
     <w:p>
@@ -1522,19 +1479,7 @@
         <w:jc w:val="both"/>
       </w:pPr>
       <w:r>
-        <w:t xml:space="preserve">Codificación del módulo – Serían </w:t>
-      </w:r>
-      <w:r>
-        <w:t>5</w:t>
-      </w:r>
-      <w:r>
-        <w:t xml:space="preserve"> tareas independientes, 1 para cada </w:t>
-      </w:r>
-      <w:r>
-        <w:t>tipo</w:t>
-      </w:r>
-      <w:r>
-        <w:t xml:space="preserve"> de pago.</w:t>
+        <w:t>Codificación del módulo – Serían 5 tareas independientes, 1 para cada tipo de pago.</w:t>
       </w:r>
     </w:p>
     <w:p>
@@ -1547,8 +1492,13 @@
         <w:spacing w:after="120" w:line="240" w:lineRule="auto"/>
         <w:jc w:val="both"/>
       </w:pPr>
-      <w:r>
-        <w:t>Testing e integración al sistema</w:t>
+      <w:proofErr w:type="spellStart"/>
+      <w:r>
+        <w:t>Testing</w:t>
+      </w:r>
+      <w:proofErr w:type="spellEnd"/>
+      <w:r>
+        <w:t xml:space="preserve"> e integración al sistema</w:t>
       </w:r>
     </w:p>
     <w:p/>
@@ -1557,16 +1507,7 @@
         <w:pStyle w:val="Ttulo1"/>
       </w:pPr>
       <w:r>
-        <w:t>#</w:t>
-      </w:r>
-      <w:r>
-        <w:t>10</w:t>
-      </w:r>
-      <w:r>
-        <w:t xml:space="preserve"> – Módulo de </w:t>
-      </w:r>
-      <w:r>
-        <w:t>Consultas</w:t>
+        <w:t>#10 – Módulo de Consultas</w:t>
       </w:r>
     </w:p>
     <w:p>
@@ -1680,8 +1621,13 @@
         <w:spacing w:after="120" w:line="240" w:lineRule="auto"/>
         <w:jc w:val="both"/>
       </w:pPr>
-      <w:r>
-        <w:t>Testing e integración al sistema</w:t>
+      <w:proofErr w:type="spellStart"/>
+      <w:r>
+        <w:t>Testing</w:t>
+      </w:r>
+      <w:proofErr w:type="spellEnd"/>
+      <w:r>
+        <w:t xml:space="preserve"> e integración al sistema</w:t>
       </w:r>
     </w:p>
     <w:p/>
@@ -1690,13 +1636,7 @@
         <w:pStyle w:val="Ttulo1"/>
       </w:pPr>
       <w:r>
-        <w:t>#1</w:t>
-      </w:r>
-      <w:r>
-        <w:t>1</w:t>
-      </w:r>
-      <w:r>
-        <w:t xml:space="preserve"> – </w:t>
+        <w:t xml:space="preserve">#11 – </w:t>
       </w:r>
       <w:r>
         <w:t>Rentabilidad</w:t>
@@ -1719,37 +1659,40 @@
         <w:t>COMO</w:t>
       </w:r>
       <w:r>
+        <w:t xml:space="preserve"> dueño del producto (es el que realizó la inversión, el dueño de la aplicación, el que obtendrá los beneficios económicos o afrontará las pérdidas – no sé si es lo mismo que el </w:t>
+      </w:r>
+      <w:proofErr w:type="spellStart"/>
+      <w:r>
+        <w:t>Product</w:t>
+      </w:r>
+      <w:proofErr w:type="spellEnd"/>
+      <w:r>
         <w:t xml:space="preserve"> </w:t>
       </w:r>
-      <w:r>
-        <w:t>dueño del producto (es el que realizó la inversión, el dueño de la aplicación, el que obtendrá los beneficios económicos o afrontará las pérdidas – no sé si es lo mismo que el Product Owner)</w:t>
-      </w:r>
-    </w:p>
-    <w:p>
-      <w:pPr>
-        <w:spacing w:after="120" w:line="240" w:lineRule="auto"/>
-        <w:ind w:left="284"/>
-        <w:jc w:val="both"/>
-      </w:pPr>
-      <w:r>
-        <w:rPr>
-          <w:b/>
-          <w:bCs/>
-          <w:sz w:val="24"/>
-          <w:szCs w:val="24"/>
-          <w:u w:val="single"/>
-        </w:rPr>
-        <w:t>NECESITO</w:t>
-      </w:r>
-      <w:r>
-        <w:rPr>
-          <w:b/>
-          <w:bCs/>
-          <w:sz w:val="24"/>
-          <w:szCs w:val="24"/>
-          <w:u w:val="single"/>
-        </w:rPr>
-        <w:t xml:space="preserve"> </w:t>
+      <w:proofErr w:type="spellStart"/>
+      <w:r>
+        <w:t>Owner</w:t>
+      </w:r>
+      <w:proofErr w:type="spellEnd"/>
+      <w:r>
+        <w:t>)</w:t>
+      </w:r>
+    </w:p>
+    <w:p>
+      <w:pPr>
+        <w:spacing w:after="120" w:line="240" w:lineRule="auto"/>
+        <w:ind w:left="284"/>
+        <w:jc w:val="both"/>
+      </w:pPr>
+      <w:r>
+        <w:rPr>
+          <w:b/>
+          <w:bCs/>
+          <w:sz w:val="24"/>
+          <w:szCs w:val="24"/>
+          <w:u w:val="single"/>
+        </w:rPr>
+        <w:t xml:space="preserve">NECESITO </w:t>
       </w:r>
       <w:r>
         <w:t>conocer la rentabilidad de la aplicación en un período determinado</w:t>
@@ -1795,10 +1738,7 @@
         <w:jc w:val="both"/>
       </w:pPr>
       <w:r>
-        <w:t>Diseño</w:t>
-      </w:r>
-      <w:r>
-        <w:t xml:space="preserve"> de la interfaz de usuario</w:t>
+        <w:t>Diseño de la interfaz de usuario</w:t>
       </w:r>
     </w:p>
     <w:p>
@@ -1825,8 +1765,13 @@
         <w:spacing w:after="120" w:line="240" w:lineRule="auto"/>
         <w:jc w:val="both"/>
       </w:pPr>
-      <w:r>
-        <w:t>Testing e integración al sistema</w:t>
+      <w:proofErr w:type="spellStart"/>
+      <w:r>
+        <w:t>Testing</w:t>
+      </w:r>
+      <w:proofErr w:type="spellEnd"/>
+      <w:r>
+        <w:t xml:space="preserve"> e integración al sistema</w:t>
       </w:r>
     </w:p>
     <w:p/>
@@ -1835,16 +1780,7 @@
         <w:pStyle w:val="Ttulo1"/>
       </w:pPr>
       <w:r>
-        <w:t>#1</w:t>
-      </w:r>
-      <w:r>
-        <w:t>2</w:t>
-      </w:r>
-      <w:r>
-        <w:t xml:space="preserve"> – </w:t>
-      </w:r>
-      <w:r>
-        <w:t>Efectividad de la página</w:t>
+        <w:t>#12 – Efectividad de la página</w:t>
       </w:r>
     </w:p>
     <w:p>
@@ -1884,10 +1820,7 @@
         <w:t xml:space="preserve">NECESITO </w:t>
       </w:r>
       <w:r>
-        <w:t xml:space="preserve">conocer la </w:t>
-      </w:r>
-      <w:r>
-        <w:t xml:space="preserve">tasa de </w:t>
+        <w:t xml:space="preserve">conocer la tasa de </w:t>
       </w:r>
       <w:r>
         <w:t>usuarios efectivos respecto de los visitantes</w:t>
@@ -1911,6 +1844,226 @@
       </w:r>
       <w:r>
         <w:t>medir la efectividad del diseño del sitio</w:t>
+      </w:r>
+    </w:p>
+    <w:p>
+      <w:pPr>
+        <w:pStyle w:val="Ttulo1"/>
+      </w:pPr>
+      <w:r>
+        <w:t>#13 – Consulta cotización de dólares</w:t>
+      </w:r>
+    </w:p>
+    <w:p>
+      <w:pPr>
+        <w:spacing w:after="120" w:line="240" w:lineRule="auto"/>
+        <w:ind w:left="284"/>
+        <w:jc w:val="both"/>
+      </w:pPr>
+      <w:r>
+        <w:rPr>
+          <w:b/>
+          <w:bCs/>
+          <w:sz w:val="24"/>
+          <w:szCs w:val="24"/>
+          <w:u w:val="single"/>
+        </w:rPr>
+        <w:t>COMO</w:t>
+      </w:r>
+      <w:r>
+        <w:t xml:space="preserve"> Usuario</w:t>
+      </w:r>
+    </w:p>
+    <w:p>
+      <w:pPr>
+        <w:spacing w:after="120" w:line="240" w:lineRule="auto"/>
+        <w:ind w:left="284"/>
+        <w:jc w:val="both"/>
+      </w:pPr>
+      <w:r>
+        <w:rPr>
+          <w:b/>
+          <w:bCs/>
+          <w:sz w:val="24"/>
+          <w:szCs w:val="24"/>
+          <w:u w:val="single"/>
+        </w:rPr>
+        <w:t xml:space="preserve">NECESITO </w:t>
+      </w:r>
+      <w:r>
+        <w:t>Consultar el valor de cotización del dólar actual</w:t>
+      </w:r>
+    </w:p>
+    <w:p>
+      <w:pPr>
+        <w:spacing w:after="120" w:line="240" w:lineRule="auto"/>
+        <w:ind w:left="284"/>
+        <w:jc w:val="both"/>
+      </w:pPr>
+      <w:r>
+        <w:rPr>
+          <w:b/>
+          <w:bCs/>
+          <w:sz w:val="24"/>
+          <w:szCs w:val="24"/>
+          <w:u w:val="single"/>
+        </w:rPr>
+        <w:t xml:space="preserve">PARA </w:t>
+      </w:r>
+      <w:r>
+        <w:t xml:space="preserve">conocer </w:t>
+      </w:r>
+      <w:proofErr w:type="spellStart"/>
+      <w:r>
+        <w:t>cuantos</w:t>
+      </w:r>
+      <w:proofErr w:type="spellEnd"/>
+      <w:r>
+        <w:t xml:space="preserve"> pesos me cuesta un </w:t>
+      </w:r>
+      <w:proofErr w:type="spellStart"/>
+      <w:r>
+        <w:t>dolar</w:t>
+      </w:r>
+      <w:proofErr w:type="spellEnd"/>
+    </w:p>
+    <w:p>
+      <w:pPr>
+        <w:pStyle w:val="Ttulo1"/>
+      </w:pPr>
+      <w:r>
+        <w:t xml:space="preserve">#14 – Compra de </w:t>
+      </w:r>
+      <w:proofErr w:type="spellStart"/>
+      <w:r>
+        <w:t>dolares</w:t>
+      </w:r>
+      <w:proofErr w:type="spellEnd"/>
+    </w:p>
+    <w:p>
+      <w:pPr>
+        <w:spacing w:after="120" w:line="240" w:lineRule="auto"/>
+        <w:ind w:left="284"/>
+        <w:jc w:val="both"/>
+      </w:pPr>
+      <w:r>
+        <w:rPr>
+          <w:b/>
+          <w:bCs/>
+          <w:sz w:val="24"/>
+          <w:szCs w:val="24"/>
+          <w:u w:val="single"/>
+        </w:rPr>
+        <w:t>COMO</w:t>
+      </w:r>
+      <w:r>
+        <w:t xml:space="preserve"> Usuario</w:t>
+      </w:r>
+    </w:p>
+    <w:p>
+      <w:pPr>
+        <w:spacing w:after="120" w:line="240" w:lineRule="auto"/>
+        <w:ind w:left="284"/>
+        <w:jc w:val="both"/>
+      </w:pPr>
+      <w:r>
+        <w:rPr>
+          <w:b/>
+          <w:bCs/>
+          <w:sz w:val="24"/>
+          <w:szCs w:val="24"/>
+          <w:u w:val="single"/>
+        </w:rPr>
+        <w:t xml:space="preserve">NECESITO </w:t>
+      </w:r>
+      <w:r>
+        <w:t>comprar dólares utilizando el dinero que disponga para ello</w:t>
+      </w:r>
+    </w:p>
+    <w:p>
+      <w:pPr>
+        <w:spacing w:after="120" w:line="240" w:lineRule="auto"/>
+        <w:ind w:left="284"/>
+        <w:jc w:val="both"/>
+      </w:pPr>
+      <w:r>
+        <w:rPr>
+          <w:b/>
+          <w:bCs/>
+          <w:sz w:val="24"/>
+          <w:szCs w:val="24"/>
+          <w:u w:val="single"/>
+        </w:rPr>
+        <w:t xml:space="preserve">PARA </w:t>
+      </w:r>
+      <w:r>
+        <w:t>comprar dólares</w:t>
+      </w:r>
+    </w:p>
+    <w:p>
+      <w:pPr>
+        <w:pStyle w:val="Ttulo1"/>
+      </w:pPr>
+      <w:r>
+        <w:t>#15 – Configuración de pagina</w:t>
+      </w:r>
+    </w:p>
+    <w:p>
+      <w:pPr>
+        <w:spacing w:after="120" w:line="240" w:lineRule="auto"/>
+        <w:ind w:left="284"/>
+        <w:jc w:val="both"/>
+      </w:pPr>
+      <w:r>
+        <w:rPr>
+          <w:b/>
+          <w:bCs/>
+          <w:sz w:val="24"/>
+          <w:szCs w:val="24"/>
+          <w:u w:val="single"/>
+        </w:rPr>
+        <w:t>COMO</w:t>
+      </w:r>
+      <w:r>
+        <w:t xml:space="preserve"> Usuario</w:t>
+      </w:r>
+    </w:p>
+    <w:p>
+      <w:pPr>
+        <w:spacing w:after="120" w:line="240" w:lineRule="auto"/>
+        <w:ind w:left="284"/>
+        <w:jc w:val="both"/>
+      </w:pPr>
+      <w:r>
+        <w:rPr>
+          <w:b/>
+          <w:bCs/>
+          <w:sz w:val="24"/>
+          <w:szCs w:val="24"/>
+          <w:u w:val="single"/>
+        </w:rPr>
+        <w:t xml:space="preserve">NECESITO </w:t>
+      </w:r>
+      <w:r>
+        <w:t>Aumentar el tamaño de las letras del entorno.</w:t>
+      </w:r>
+    </w:p>
+    <w:p>
+      <w:pPr>
+        <w:ind w:firstLine="284"/>
+      </w:pPr>
+      <w:r>
+        <w:rPr>
+          <w:b/>
+          <w:bCs/>
+          <w:sz w:val="24"/>
+          <w:szCs w:val="24"/>
+          <w:u w:val="single"/>
+        </w:rPr>
+        <w:t xml:space="preserve">PARA </w:t>
+      </w:r>
+      <w:r>
+        <w:t>Para ver mejor en caso de ser necesario</w:t>
       </w:r>
     </w:p>
     <w:p/>
@@ -1926,7 +2079,7 @@
 </file>
 
 <file path=word/endnotes.xml><?xml version="1.0" encoding="utf-8"?>
-<w:endnotes xmlns:wpc="http://schemas.microsoft.com/office/word/2010/wordprocessingCanvas" xmlns:cx="http://schemas.microsoft.com/office/drawing/2014/chartex" xmlns:cx1="http://schemas.microsoft.com/office/drawing/2015/9/8/chartex" xmlns:cx2="http://schemas.microsoft.com/office/drawing/2015/10/21/chartex" xmlns:cx3="http://schemas.microsoft.com/office/drawing/2016/5/9/chartex" xmlns:cx4="http://schemas.microsoft.com/office/drawing/2016/5/10/chartex" xmlns:cx5="http://schemas.microsoft.com/office/drawing/2016/5/11/chartex" xmlns:cx6="http://schemas.microsoft.com/office/drawing/2016/5/12/chartex" xmlns:cx7="http://schemas.microsoft.com/office/drawing/2016/5/13/chartex" xmlns:cx8="http://schemas.microsoft.com/office/drawing/2016/5/14/chartex" xmlns:mc="http://schemas.openxmlformats.org/markup-compatibility/2006" xmlns:aink="http://schemas.microsoft.com/office/drawing/2016/ink" xmlns:am3d="http://schemas.microsoft.com/office/drawing/2017/model3d" xmlns:o="urn:schemas-microsoft-com:office:office" xmlns:r="http://schemas.openxmlformats.org/officeDocument/2006/relationships" xmlns:m="http://schemas.openxmlformats.org/officeDocument/2006/math" xmlns:v="urn:schemas-microsoft-com:vml" xmlns:wp14="http://schemas.microsoft.com/office/word/2010/wordprocessingDrawing" xmlns:wp="http://schemas.openxmlformats.org/drawingml/2006/wordprocessingDrawing" xmlns:w10="urn:schemas-microsoft-com:office:word" xmlns:w="http://schemas.openxmlformats.org/wordprocessingml/2006/main" xmlns:w14="http://schemas.microsoft.com/office/word/2010/wordml" xmlns:w15="http://schemas.microsoft.com/office/word/2012/wordml" xmlns:w16cex="http://schemas.microsoft.com/office/word/2018/wordml/cex" xmlns:w16cid="http://schemas.microsoft.com/office/word/2016/wordml/cid" xmlns:w16="http://schemas.microsoft.com/office/word/2018/wordml" xmlns:w16sdtdh="http://schemas.microsoft.com/office/word/2020/wordml/sdtdatahash" xmlns:w16se="http://schemas.microsoft.com/office/word/2015/wordml/symex" xmlns:wpg="http://schemas.microsoft.com/office/word/2010/wordprocessingGroup" xmlns:wpi="http://schemas.microsoft.com/office/word/2010/wordprocessingInk" xmlns:wne="http://schemas.microsoft.com/office/word/2006/wordml" xmlns:wps="http://schemas.microsoft.com/office/word/2010/wordprocessingShape" mc:Ignorable="w14 w15 w16se w16cid w16 w16cex w16sdtdh wp14">
+<w:endnotes xmlns:wpc="http://schemas.microsoft.com/office/word/2010/wordprocessingCanvas" xmlns:cx="http://schemas.microsoft.com/office/drawing/2014/chartex" xmlns:cx1="http://schemas.microsoft.com/office/drawing/2015/9/8/chartex" xmlns:cx2="http://schemas.microsoft.com/office/drawing/2015/10/21/chartex" xmlns:cx3="http://schemas.microsoft.com/office/drawing/2016/5/9/chartex" xmlns:cx4="http://schemas.microsoft.com/office/drawing/2016/5/10/chartex" xmlns:cx5="http://schemas.microsoft.com/office/drawing/2016/5/11/chartex" xmlns:cx6="http://schemas.microsoft.com/office/drawing/2016/5/12/chartex" xmlns:cx7="http://schemas.microsoft.com/office/drawing/2016/5/13/chartex" xmlns:cx8="http://schemas.microsoft.com/office/drawing/2016/5/14/chartex" xmlns:mc="http://schemas.openxmlformats.org/markup-compatibility/2006" xmlns:aink="http://schemas.microsoft.com/office/drawing/2016/ink" xmlns:am3d="http://schemas.microsoft.com/office/drawing/2017/model3d" xmlns:o="urn:schemas-microsoft-com:office:office" xmlns:r="http://schemas.openxmlformats.org/officeDocument/2006/relationships" xmlns:m="http://schemas.openxmlformats.org/officeDocument/2006/math" xmlns:v="urn:schemas-microsoft-com:vml" xmlns:wp14="http://schemas.microsoft.com/office/word/2010/wordprocessingDrawing" xmlns:wp="http://schemas.openxmlformats.org/drawingml/2006/wordprocessingDrawing" xmlns:w10="urn:schemas-microsoft-com:office:word" xmlns:w="http://schemas.openxmlformats.org/wordprocessingml/2006/main" xmlns:w14="http://schemas.microsoft.com/office/word/2010/wordml" xmlns:w15="http://schemas.microsoft.com/office/word/2012/wordml" xmlns:w16cex="http://schemas.microsoft.com/office/word/2018/wordml/cex" xmlns:w16cid="http://schemas.microsoft.com/office/word/2016/wordml/cid" xmlns:w16="http://schemas.microsoft.com/office/word/2018/wordml" xmlns:w16se="http://schemas.microsoft.com/office/word/2015/wordml/symex" xmlns:wpg="http://schemas.microsoft.com/office/word/2010/wordprocessingGroup" xmlns:wpi="http://schemas.microsoft.com/office/word/2010/wordprocessingInk" xmlns:wne="http://schemas.microsoft.com/office/word/2006/wordml" xmlns:wps="http://schemas.microsoft.com/office/word/2010/wordprocessingShape" mc:Ignorable="w14 w15 w16se w16cid w16 w16cex wp14">
   <w:endnote w:type="separator" w:id="-1">
     <w:p>
       <w:pPr>
@@ -1951,7 +2104,7 @@
 </file>
 
 <file path=word/footer1.xml><?xml version="1.0" encoding="utf-8"?>
-<w:ftr xmlns:wpc="http://schemas.microsoft.com/office/word/2010/wordprocessingCanvas" xmlns:cx="http://schemas.microsoft.com/office/drawing/2014/chartex" xmlns:cx1="http://schemas.microsoft.com/office/drawing/2015/9/8/chartex" xmlns:cx2="http://schemas.microsoft.com/office/drawing/2015/10/21/chartex" xmlns:cx3="http://schemas.microsoft.com/office/drawing/2016/5/9/chartex" xmlns:cx4="http://schemas.microsoft.com/office/drawing/2016/5/10/chartex" xmlns:cx5="http://schemas.microsoft.com/office/drawing/2016/5/11/chartex" xmlns:cx6="http://schemas.microsoft.com/office/drawing/2016/5/12/chartex" xmlns:cx7="http://schemas.microsoft.com/office/drawing/2016/5/13/chartex" xmlns:cx8="http://schemas.microsoft.com/office/drawing/2016/5/14/chartex" xmlns:mc="http://schemas.openxmlformats.org/markup-compatibility/2006" xmlns:aink="http://schemas.microsoft.com/office/drawing/2016/ink" xmlns:am3d="http://schemas.microsoft.com/office/drawing/2017/model3d" xmlns:o="urn:schemas-microsoft-com:office:office" xmlns:r="http://schemas.openxmlformats.org/officeDocument/2006/relationships" xmlns:m="http://schemas.openxmlformats.org/officeDocument/2006/math" xmlns:v="urn:schemas-microsoft-com:vml" xmlns:wp14="http://schemas.microsoft.com/office/word/2010/wordprocessingDrawing" xmlns:wp="http://schemas.openxmlformats.org/drawingml/2006/wordprocessingDrawing" xmlns:w10="urn:schemas-microsoft-com:office:word" xmlns:w="http://schemas.openxmlformats.org/wordprocessingml/2006/main" xmlns:w14="http://schemas.microsoft.com/office/word/2010/wordml" xmlns:w15="http://schemas.microsoft.com/office/word/2012/wordml" xmlns:w16cex="http://schemas.microsoft.com/office/word/2018/wordml/cex" xmlns:w16cid="http://schemas.microsoft.com/office/word/2016/wordml/cid" xmlns:w16="http://schemas.microsoft.com/office/word/2018/wordml" xmlns:w16sdtdh="http://schemas.microsoft.com/office/word/2020/wordml/sdtdatahash" xmlns:w16se="http://schemas.microsoft.com/office/word/2015/wordml/symex" xmlns:wpg="http://schemas.microsoft.com/office/word/2010/wordprocessingGroup" xmlns:wpi="http://schemas.microsoft.com/office/word/2010/wordprocessingInk" xmlns:wne="http://schemas.microsoft.com/office/word/2006/wordml" xmlns:wps="http://schemas.microsoft.com/office/word/2010/wordprocessingShape" mc:Ignorable="w14 w15 w16se w16cid w16 w16cex w16sdtdh wp14">
+<w:ftr xmlns:wpc="http://schemas.microsoft.com/office/word/2010/wordprocessingCanvas" xmlns:cx="http://schemas.microsoft.com/office/drawing/2014/chartex" xmlns:cx1="http://schemas.microsoft.com/office/drawing/2015/9/8/chartex" xmlns:cx2="http://schemas.microsoft.com/office/drawing/2015/10/21/chartex" xmlns:cx3="http://schemas.microsoft.com/office/drawing/2016/5/9/chartex" xmlns:cx4="http://schemas.microsoft.com/office/drawing/2016/5/10/chartex" xmlns:cx5="http://schemas.microsoft.com/office/drawing/2016/5/11/chartex" xmlns:cx6="http://schemas.microsoft.com/office/drawing/2016/5/12/chartex" xmlns:cx7="http://schemas.microsoft.com/office/drawing/2016/5/13/chartex" xmlns:cx8="http://schemas.microsoft.com/office/drawing/2016/5/14/chartex" xmlns:mc="http://schemas.openxmlformats.org/markup-compatibility/2006" xmlns:aink="http://schemas.microsoft.com/office/drawing/2016/ink" xmlns:am3d="http://schemas.microsoft.com/office/drawing/2017/model3d" xmlns:o="urn:schemas-microsoft-com:office:office" xmlns:r="http://schemas.openxmlformats.org/officeDocument/2006/relationships" xmlns:m="http://schemas.openxmlformats.org/officeDocument/2006/math" xmlns:v="urn:schemas-microsoft-com:vml" xmlns:wp14="http://schemas.microsoft.com/office/word/2010/wordprocessingDrawing" xmlns:wp="http://schemas.openxmlformats.org/drawingml/2006/wordprocessingDrawing" xmlns:w10="urn:schemas-microsoft-com:office:word" xmlns:w="http://schemas.openxmlformats.org/wordprocessingml/2006/main" xmlns:w14="http://schemas.microsoft.com/office/word/2010/wordml" xmlns:w15="http://schemas.microsoft.com/office/word/2012/wordml" xmlns:w16cex="http://schemas.microsoft.com/office/word/2018/wordml/cex" xmlns:w16cid="http://schemas.microsoft.com/office/word/2016/wordml/cid" xmlns:w16="http://schemas.microsoft.com/office/word/2018/wordml" xmlns:w16se="http://schemas.microsoft.com/office/word/2015/wordml/symex" xmlns:wpg="http://schemas.microsoft.com/office/word/2010/wordprocessingGroup" xmlns:wpi="http://schemas.microsoft.com/office/word/2010/wordprocessingInk" xmlns:wne="http://schemas.microsoft.com/office/word/2006/wordml" xmlns:wps="http://schemas.microsoft.com/office/word/2010/wordprocessingShape" mc:Ignorable="w14 w15 w16se w16cid w16 w16cex wp14">
   <w:sdt>
     <w:sdtPr>
       <w:rPr>
@@ -1963,6 +2116,7 @@
         <w:docPartUnique/>
       </w:docPartObj>
     </w:sdtPr>
+    <w:sdtEndPr/>
     <w:sdtContent>
       <w:sdt>
         <w:sdtPr>
@@ -1971,6 +2125,7 @@
           </w:rPr>
           <w:id w:val="1806425445"/>
         </w:sdtPr>
+        <w:sdtEndPr/>
         <w:sdtContent>
           <w:p>
             <w:pPr>
@@ -2169,7 +2324,7 @@
 </file>
 
 <file path=word/footnotes.xml><?xml version="1.0" encoding="utf-8"?>
-<w:footnotes xmlns:wpc="http://schemas.microsoft.com/office/word/2010/wordprocessingCanvas" xmlns:cx="http://schemas.microsoft.com/office/drawing/2014/chartex" xmlns:cx1="http://schemas.microsoft.com/office/drawing/2015/9/8/chartex" xmlns:cx2="http://schemas.microsoft.com/office/drawing/2015/10/21/chartex" xmlns:cx3="http://schemas.microsoft.com/office/drawing/2016/5/9/chartex" xmlns:cx4="http://schemas.microsoft.com/office/drawing/2016/5/10/chartex" xmlns:cx5="http://schemas.microsoft.com/office/drawing/2016/5/11/chartex" xmlns:cx6="http://schemas.microsoft.com/office/drawing/2016/5/12/chartex" xmlns:cx7="http://schemas.microsoft.com/office/drawing/2016/5/13/chartex" xmlns:cx8="http://schemas.microsoft.com/office/drawing/2016/5/14/chartex" xmlns:mc="http://schemas.openxmlformats.org/markup-compatibility/2006" xmlns:aink="http://schemas.microsoft.com/office/drawing/2016/ink" xmlns:am3d="http://schemas.microsoft.com/office/drawing/2017/model3d" xmlns:o="urn:schemas-microsoft-com:office:office" xmlns:r="http://schemas.openxmlformats.org/officeDocument/2006/relationships" xmlns:m="http://schemas.openxmlformats.org/officeDocument/2006/math" xmlns:v="urn:schemas-microsoft-com:vml" xmlns:wp14="http://schemas.microsoft.com/office/word/2010/wordprocessingDrawing" xmlns:wp="http://schemas.openxmlformats.org/drawingml/2006/wordprocessingDrawing" xmlns:w10="urn:schemas-microsoft-com:office:word" xmlns:w="http://schemas.openxmlformats.org/wordprocessingml/2006/main" xmlns:w14="http://schemas.microsoft.com/office/word/2010/wordml" xmlns:w15="http://schemas.microsoft.com/office/word/2012/wordml" xmlns:w16cex="http://schemas.microsoft.com/office/word/2018/wordml/cex" xmlns:w16cid="http://schemas.microsoft.com/office/word/2016/wordml/cid" xmlns:w16="http://schemas.microsoft.com/office/word/2018/wordml" xmlns:w16sdtdh="http://schemas.microsoft.com/office/word/2020/wordml/sdtdatahash" xmlns:w16se="http://schemas.microsoft.com/office/word/2015/wordml/symex" xmlns:wpg="http://schemas.microsoft.com/office/word/2010/wordprocessingGroup" xmlns:wpi="http://schemas.microsoft.com/office/word/2010/wordprocessingInk" xmlns:wne="http://schemas.microsoft.com/office/word/2006/wordml" xmlns:wps="http://schemas.microsoft.com/office/word/2010/wordprocessingShape" mc:Ignorable="w14 w15 w16se w16cid w16 w16cex w16sdtdh wp14">
+<w:footnotes xmlns:wpc="http://schemas.microsoft.com/office/word/2010/wordprocessingCanvas" xmlns:cx="http://schemas.microsoft.com/office/drawing/2014/chartex" xmlns:cx1="http://schemas.microsoft.com/office/drawing/2015/9/8/chartex" xmlns:cx2="http://schemas.microsoft.com/office/drawing/2015/10/21/chartex" xmlns:cx3="http://schemas.microsoft.com/office/drawing/2016/5/9/chartex" xmlns:cx4="http://schemas.microsoft.com/office/drawing/2016/5/10/chartex" xmlns:cx5="http://schemas.microsoft.com/office/drawing/2016/5/11/chartex" xmlns:cx6="http://schemas.microsoft.com/office/drawing/2016/5/12/chartex" xmlns:cx7="http://schemas.microsoft.com/office/drawing/2016/5/13/chartex" xmlns:cx8="http://schemas.microsoft.com/office/drawing/2016/5/14/chartex" xmlns:mc="http://schemas.openxmlformats.org/markup-compatibility/2006" xmlns:aink="http://schemas.microsoft.com/office/drawing/2016/ink" xmlns:am3d="http://schemas.microsoft.com/office/drawing/2017/model3d" xmlns:o="urn:schemas-microsoft-com:office:office" xmlns:r="http://schemas.openxmlformats.org/officeDocument/2006/relationships" xmlns:m="http://schemas.openxmlformats.org/officeDocument/2006/math" xmlns:v="urn:schemas-microsoft-com:vml" xmlns:wp14="http://schemas.microsoft.com/office/word/2010/wordprocessingDrawing" xmlns:wp="http://schemas.openxmlformats.org/drawingml/2006/wordprocessingDrawing" xmlns:w10="urn:schemas-microsoft-com:office:word" xmlns:w="http://schemas.openxmlformats.org/wordprocessingml/2006/main" xmlns:w14="http://schemas.microsoft.com/office/word/2010/wordml" xmlns:w15="http://schemas.microsoft.com/office/word/2012/wordml" xmlns:w16cex="http://schemas.microsoft.com/office/word/2018/wordml/cex" xmlns:w16cid="http://schemas.microsoft.com/office/word/2016/wordml/cid" xmlns:w16="http://schemas.microsoft.com/office/word/2018/wordml" xmlns:w16se="http://schemas.microsoft.com/office/word/2015/wordml/symex" xmlns:wpg="http://schemas.microsoft.com/office/word/2010/wordprocessingGroup" xmlns:wpi="http://schemas.microsoft.com/office/word/2010/wordprocessingInk" xmlns:wne="http://schemas.microsoft.com/office/word/2006/wordml" xmlns:wps="http://schemas.microsoft.com/office/word/2010/wordprocessingShape" mc:Ignorable="w14 w15 w16se w16cid w16 w16cex wp14">
   <w:footnote w:type="separator" w:id="-1">
     <w:p>
       <w:pPr>
@@ -2194,7 +2349,7 @@
 </file>
 
 <file path=word/numbering.xml><?xml version="1.0" encoding="utf-8"?>
-<w:numbering xmlns:wpc="http://schemas.microsoft.com/office/word/2010/wordprocessingCanvas" xmlns:cx="http://schemas.microsoft.com/office/drawing/2014/chartex" xmlns:cx1="http://schemas.microsoft.com/office/drawing/2015/9/8/chartex" xmlns:cx2="http://schemas.microsoft.com/office/drawing/2015/10/21/chartex" xmlns:cx3="http://schemas.microsoft.com/office/drawing/2016/5/9/chartex" xmlns:cx4="http://schemas.microsoft.com/office/drawing/2016/5/10/chartex" xmlns:cx5="http://schemas.microsoft.com/office/drawing/2016/5/11/chartex" xmlns:cx6="http://schemas.microsoft.com/office/drawing/2016/5/12/chartex" xmlns:cx7="http://schemas.microsoft.com/office/drawing/2016/5/13/chartex" xmlns:cx8="http://schemas.microsoft.com/office/drawing/2016/5/14/chartex" xmlns:mc="http://schemas.openxmlformats.org/markup-compatibility/2006" xmlns:aink="http://schemas.microsoft.com/office/drawing/2016/ink" xmlns:am3d="http://schemas.microsoft.com/office/drawing/2017/model3d" xmlns:o="urn:schemas-microsoft-com:office:office" xmlns:r="http://schemas.openxmlformats.org/officeDocument/2006/relationships" xmlns:m="http://schemas.openxmlformats.org/officeDocument/2006/math" xmlns:v="urn:schemas-microsoft-com:vml" xmlns:wp14="http://schemas.microsoft.com/office/word/2010/wordprocessingDrawing" xmlns:wp="http://schemas.openxmlformats.org/drawingml/2006/wordprocessingDrawing" xmlns:w10="urn:schemas-microsoft-com:office:word" xmlns:w="http://schemas.openxmlformats.org/wordprocessingml/2006/main" xmlns:w14="http://schemas.microsoft.com/office/word/2010/wordml" xmlns:w15="http://schemas.microsoft.com/office/word/2012/wordml" xmlns:w16cex="http://schemas.microsoft.com/office/word/2018/wordml/cex" xmlns:w16cid="http://schemas.microsoft.com/office/word/2016/wordml/cid" xmlns:w16="http://schemas.microsoft.com/office/word/2018/wordml" xmlns:w16sdtdh="http://schemas.microsoft.com/office/word/2020/wordml/sdtdatahash" xmlns:w16se="http://schemas.microsoft.com/office/word/2015/wordml/symex" xmlns:wpg="http://schemas.microsoft.com/office/word/2010/wordprocessingGroup" xmlns:wpi="http://schemas.microsoft.com/office/word/2010/wordprocessingInk" xmlns:wne="http://schemas.microsoft.com/office/word/2006/wordml" xmlns:wps="http://schemas.microsoft.com/office/word/2010/wordprocessingShape" mc:Ignorable="w14 w15 w16se w16cid w16 w16cex w16sdtdh wp14">
+<w:numbering xmlns:wpc="http://schemas.microsoft.com/office/word/2010/wordprocessingCanvas" xmlns:cx="http://schemas.microsoft.com/office/drawing/2014/chartex" xmlns:cx1="http://schemas.microsoft.com/office/drawing/2015/9/8/chartex" xmlns:cx2="http://schemas.microsoft.com/office/drawing/2015/10/21/chartex" xmlns:cx3="http://schemas.microsoft.com/office/drawing/2016/5/9/chartex" xmlns:cx4="http://schemas.microsoft.com/office/drawing/2016/5/10/chartex" xmlns:cx5="http://schemas.microsoft.com/office/drawing/2016/5/11/chartex" xmlns:cx6="http://schemas.microsoft.com/office/drawing/2016/5/12/chartex" xmlns:cx7="http://schemas.microsoft.com/office/drawing/2016/5/13/chartex" xmlns:cx8="http://schemas.microsoft.com/office/drawing/2016/5/14/chartex" xmlns:mc="http://schemas.openxmlformats.org/markup-compatibility/2006" xmlns:aink="http://schemas.microsoft.com/office/drawing/2016/ink" xmlns:am3d="http://schemas.microsoft.com/office/drawing/2017/model3d" xmlns:o="urn:schemas-microsoft-com:office:office" xmlns:r="http://schemas.openxmlformats.org/officeDocument/2006/relationships" xmlns:m="http://schemas.openxmlformats.org/officeDocument/2006/math" xmlns:v="urn:schemas-microsoft-com:vml" xmlns:wp14="http://schemas.microsoft.com/office/word/2010/wordprocessingDrawing" xmlns:wp="http://schemas.openxmlformats.org/drawingml/2006/wordprocessingDrawing" xmlns:w10="urn:schemas-microsoft-com:office:word" xmlns:w="http://schemas.openxmlformats.org/wordprocessingml/2006/main" xmlns:w14="http://schemas.microsoft.com/office/word/2010/wordml" xmlns:w15="http://schemas.microsoft.com/office/word/2012/wordml" xmlns:w16cex="http://schemas.microsoft.com/office/word/2018/wordml/cex" xmlns:w16cid="http://schemas.microsoft.com/office/word/2016/wordml/cid" xmlns:w16="http://schemas.microsoft.com/office/word/2018/wordml" xmlns:w16se="http://schemas.microsoft.com/office/word/2015/wordml/symex" xmlns:wpg="http://schemas.microsoft.com/office/word/2010/wordprocessingGroup" xmlns:wpi="http://schemas.microsoft.com/office/word/2010/wordprocessingInk" xmlns:wne="http://schemas.microsoft.com/office/word/2006/wordml" xmlns:wps="http://schemas.microsoft.com/office/word/2010/wordprocessingShape" mc:Ignorable="w14 w15 w16se w16cid w16 w16cex wp14">
   <w:abstractNum w:abstractNumId="0" w15:restartNumberingAfterBreak="0">
     <w:nsid w:val="35F07865"/>
     <w:multiLevelType w:val="hybridMultilevel"/>
@@ -2315,7 +2470,7 @@
 </file>
 
 <file path=word/styles.xml><?xml version="1.0" encoding="utf-8"?>
-<w:styles xmlns:mc="http://schemas.openxmlformats.org/markup-compatibility/2006" xmlns:r="http://schemas.openxmlformats.org/officeDocument/2006/relationships" xmlns:w="http://schemas.openxmlformats.org/wordprocessingml/2006/main" xmlns:w14="http://schemas.microsoft.com/office/word/2010/wordml" xmlns:w15="http://schemas.microsoft.com/office/word/2012/wordml" xmlns:w16cex="http://schemas.microsoft.com/office/word/2018/wordml/cex" xmlns:w16cid="http://schemas.microsoft.com/office/word/2016/wordml/cid" xmlns:w16="http://schemas.microsoft.com/office/word/2018/wordml" xmlns:w16sdtdh="http://schemas.microsoft.com/office/word/2020/wordml/sdtdatahash" xmlns:w16se="http://schemas.microsoft.com/office/word/2015/wordml/symex" mc:Ignorable="w14 w15 w16se w16cid w16 w16cex w16sdtdh">
+<w:styles xmlns:mc="http://schemas.openxmlformats.org/markup-compatibility/2006" xmlns:r="http://schemas.openxmlformats.org/officeDocument/2006/relationships" xmlns:w="http://schemas.openxmlformats.org/wordprocessingml/2006/main" xmlns:w14="http://schemas.microsoft.com/office/word/2010/wordml" xmlns:w15="http://schemas.microsoft.com/office/word/2012/wordml" xmlns:w16cex="http://schemas.microsoft.com/office/word/2018/wordml/cex" xmlns:w16cid="http://schemas.microsoft.com/office/word/2016/wordml/cid" xmlns:w16="http://schemas.microsoft.com/office/word/2018/wordml" xmlns:w16se="http://schemas.microsoft.com/office/word/2015/wordml/symex" mc:Ignorable="w14 w15 w16se w16cid w16 w16cex">
   <w:docDefaults>
     <w:rPrDefault>
       <w:rPr>
@@ -2437,6 +2592,7 @@
     <w:lsdException w:name="HTML Sample" w:semiHidden="1" w:unhideWhenUsed="1"/>
     <w:lsdException w:name="HTML Typewriter" w:semiHidden="1" w:unhideWhenUsed="1"/>
     <w:lsdException w:name="HTML Variable" w:semiHidden="1" w:unhideWhenUsed="1"/>
+    <w:lsdException w:name="Normal Table" w:semiHidden="1" w:unhideWhenUsed="1"/>
     <w:lsdException w:name="annotation subject" w:semiHidden="1" w:unhideWhenUsed="1"/>
     <w:lsdException w:name="No List" w:semiHidden="1" w:unhideWhenUsed="1"/>
     <w:lsdException w:name="Outline List 1" w:semiHidden="1" w:unhideWhenUsed="1"/>
@@ -2483,8 +2639,10 @@
     <w:lsdException w:name="Table Subtle 2" w:semiHidden="1" w:unhideWhenUsed="1"/>
     <w:lsdException w:name="Table Web 1" w:semiHidden="1" w:unhideWhenUsed="1"/>
     <w:lsdException w:name="Table Web 2" w:semiHidden="1" w:unhideWhenUsed="1"/>
+    <w:lsdException w:name="Table Web 3" w:semiHidden="1" w:unhideWhenUsed="1"/>
     <w:lsdException w:name="Balloon Text" w:semiHidden="1" w:unhideWhenUsed="1"/>
     <w:lsdException w:name="Table Grid" w:uiPriority="39"/>
+    <w:lsdException w:name="Table Theme" w:semiHidden="1" w:unhideWhenUsed="1"/>
     <w:lsdException w:name="Placeholder Text" w:semiHidden="1"/>
     <w:lsdException w:name="No Spacing" w:uiPriority="1" w:qFormat="1"/>
     <w:lsdException w:name="Light Shading" w:uiPriority="60"/>

</xml_diff>